<commit_message>
Updated 12/8/2020 for both report and slide
</commit_message>
<xml_diff>
--- a/Guided Capstone Project Report.docx
+++ b/Guided Capstone Project Report.docx
@@ -39,7 +39,7 @@
           <w:szCs w:val="26"/>
           <w:rtl w:val="0"/>
         </w:rPr>
-        <w:t xml:space="preserve">Yang Li 12/6/2020</w:t>
+        <w:t xml:space="preserve">Yang Li 12/8/2020</w:t>
       </w:r>
     </w:p>
     <w:p>
@@ -210,19 +210,19 @@
         <w:rPr>
           <w:rtl w:val="0"/>
         </w:rPr>
-        <w:t xml:space="preserve">The random forest regression model exhibits satisfactory performance on this project. The price’s mean absolute error in average from cross validation on 30% test data is $9.66 and it’s standard deviation in average is $1.35. The model has been trained on the whole data set except the Big Mountain Resort data. With the help of this model, Big Mountain Resort’s predicted ticket price ($94.22±10.39) was calculated. Considering the current ticket price of $81.00, it seems that the resort might be undercharging. In other words, current features of Big Mountain Resort have already been able to support a higher ticket price, resulting in an improved revenue. This can be demonstrated by the fact that Big Mountain Resort owns many top quality facilities and features, while the price is only moderate compared to all the other resorts in the U.S. </w:t>
-      </w:r>
-    </w:p>
-    <w:p>
-      <w:pPr>
-        <w:ind w:left="0" w:firstLine="0"/>
-        <w:rPr/>
-      </w:pPr>
-      <w:r>
-        <w:rPr>
-          <w:rtl w:val="0"/>
-        </w:rPr>
-        <w:t xml:space="preserve">The revenue of Big Mountain Resort could be further improved by implementing various potential scenarios, e.g. changes of some features that have significant impact on prices. The random forest regression model is able to give different levels of importances of the features on prices, as shown in Figure 2.</w:t>
+        <w:t xml:space="preserve">The random forest regression model exhibits satisfactory performance on this project. The price’s mean absolute error in average from cross validation on 30% test data is $9.66 and it’s standard deviation in average is $1.35. The model has been trained on the whole data set except the Big Mountain Resort data. With the help of this model, Big Mountain Resort’s predicted ticket price ($94.22±10.39) was calculated. Considering the current ticket price of $81.00, it seems that the resort might be undercharging. In other words, current features of Big Mountain Resort have already been able to support a higher ticket price, resulting in a 16.32% improved net revenue. This can be demonstrated by the fact that Big Mountain Resort owns many top quality facilities and features, while the price is only moderate compared to all the other resorts in the U.S. </w:t>
+      </w:r>
+    </w:p>
+    <w:p>
+      <w:pPr>
+        <w:ind w:left="0" w:firstLine="0"/>
+        <w:rPr/>
+      </w:pPr>
+      <w:r>
+        <w:rPr>
+          <w:rtl w:val="0"/>
+        </w:rPr>
+        <w:t xml:space="preserve">The net revenue of Big Mountain Resort could be further improved by implementing various potential scenarios, e.g. changes of some features that have significant impact on prices. The random forest regression model is able to give different levels of importances of the features on prices, as shown in Figure 2.</w:t>
       </w:r>
     </w:p>
     <w:p>
@@ -237,12 +237,12 @@
           <wp:inline distB="114300" distT="114300" distL="114300" distR="114300">
             <wp:extent cx="1828800" cy="1384261"/>
             <wp:effectExtent b="0" l="0" r="0" t="0"/>
-            <wp:docPr id="2" name="image1.png"/>
+            <wp:docPr id="2" name="image4.png"/>
             <a:graphic>
               <a:graphicData uri="http://schemas.openxmlformats.org/drawingml/2006/picture">
                 <pic:pic>
                   <pic:nvPicPr>
-                    <pic:cNvPr id="0" name="image1.png"/>
+                    <pic:cNvPr id="0" name="image4.png"/>
                     <pic:cNvPicPr preferRelativeResize="0"/>
                   </pic:nvPicPr>
                   <pic:blipFill>
@@ -307,31 +307,19 @@
         <w:rPr>
           <w:rtl w:val="0"/>
         </w:rPr>
-        <w:t xml:space="preserve">For instance, one alternative is adding one run and one chair lift, and increasing vertical drop by 150 feet. This scenario is able to support ticket prices by $1.99. Operating one more chair lift requires $1,540,000 operation cost per season. Assuming 350,000 visitors came and each visitor bought a 5-day pass in average, the ticket price would need to increase $0.88 to cover that cost. The net revenue increase would be $1,934,638. If the number of visitors didn’t change from this season to next season, 1.36% of net revenue increase would be expected.      </w:t>
-      </w:r>
-    </w:p>
-    <w:p>
-      <w:pPr>
-        <w:ind w:left="0" w:firstLine="0"/>
-        <w:rPr/>
-      </w:pPr>
-      <w:r>
-        <w:rPr>
-          <w:rtl w:val="0"/>
-        </w:rPr>
-        <w:t xml:space="preserve">There are other possibilities. However, not all changes have significant impacts. If the business added one run, one chair lift, increased vertical drop by 150 feet, and also added 2 acres of snow making area, the predicted price increase would be still $1.99. If the business increased the longest run by 0.2 moles and added 4 acres of snow making capacity, the predicted price increase is zero.</w:t>
-      </w:r>
-    </w:p>
-    <w:p>
-      <w:pPr>
-        <w:ind w:left="0" w:firstLine="0"/>
-        <w:rPr/>
-      </w:pPr>
-      <w:r>
-        <w:rPr>
-          <w:rtl w:val="0"/>
-        </w:rPr>
-        <w:t xml:space="preserve">Another way of increasing net revenue is cutting the operating cost. The model tells us that if the business closed several least used runs, the predicted prices would drop, but not in a linear way, as shown in Figure 3. If we knew the operating cost of each run, we might find an optimized point of how many least used runs we should close to maximize the net revenue. Unfortunately at this moment, the cost of each run is not available.</w:t>
+        <w:t xml:space="preserve">For instance, one alternative is adding one run and one chair lift, and increasing vertical drop by 150 feet. This scenario is able to support ticket prices by $1.99. Operating one more chair lift requires $1,540,000 operation cost per season. Assuming 350,000 visitors came and each visitor bought a 5-day pass in average, the ticket price would need to increase $0.88 to cover that cost. The net revenue increase would be $25,077,500. If the number of visitors didn’t change from this season to next season, 17.69% of net revenue increase would be expected.      </w:t>
+      </w:r>
+    </w:p>
+    <w:p>
+      <w:pPr>
+        <w:ind w:left="0" w:firstLine="0"/>
+        <w:rPr/>
+      </w:pPr>
+      <w:r>
+        <w:rPr>
+          <w:rtl w:val="0"/>
+        </w:rPr>
+        <w:t xml:space="preserve">There are other possibilities. However, not all changes have significant impacts. If the business added one run, one chair lift, increased vertical drop by 150 feet, and also added 2 acres of snow making area, the predicted price increase would be still $1.99. If the business increased the longest run by 0.2 miles and added 4 acres of snow making capacity, the predicted price increase is zero. The detailed prices and revenues are listed in Table 1.</w:t>
       </w:r>
     </w:p>
     <w:p>
@@ -341,12 +329,24 @@
         <w:rPr/>
       </w:pPr>
       <w:r>
+        <w:rPr>
+          <w:rtl w:val="0"/>
+        </w:rPr>
+        <w:t xml:space="preserve">Table 1: Detailed prediction of prices and revenues for Big Mountain Resort.</w:t>
+      </w:r>
+    </w:p>
+    <w:p>
+      <w:pPr>
+        <w:ind w:left="0" w:firstLine="0"/>
+        <w:rPr/>
+      </w:pPr>
+      <w:r>
         <w:rPr/>
         <w:drawing>
-          <wp:inline distB="114300" distT="114300" distL="114300" distR="114300">
-            <wp:extent cx="3657600" cy="1772529"/>
+          <wp:inline distB="19050" distT="19050" distL="19050" distR="19050">
+            <wp:extent cx="5943600" cy="1816100"/>
             <wp:effectExtent b="0" l="0" r="0" t="0"/>
-            <wp:docPr id="3" name="image3.png"/>
+            <wp:docPr id="4" name="image3.png"/>
             <a:graphic>
               <a:graphicData uri="http://schemas.openxmlformats.org/drawingml/2006/picture">
                 <pic:pic>
@@ -356,6 +356,65 @@
                   </pic:nvPicPr>
                   <pic:blipFill>
                     <a:blip r:embed="rId8"/>
+                    <a:srcRect b="0" l="0" r="0" t="0"/>
+                    <a:stretch>
+                      <a:fillRect/>
+                    </a:stretch>
+                  </pic:blipFill>
+                  <pic:spPr>
+                    <a:xfrm>
+                      <a:off x="0" y="0"/>
+                      <a:ext cx="5943600" cy="1816100"/>
+                    </a:xfrm>
+                    <a:prstGeom prst="rect"/>
+                    <a:ln/>
+                  </pic:spPr>
+                </pic:pic>
+              </a:graphicData>
+            </a:graphic>
+          </wp:inline>
+        </w:drawing>
+      </w:r>
+      <w:r>
+        <w:rPr>
+          <w:rtl w:val="0"/>
+        </w:rPr>
+      </w:r>
+    </w:p>
+    <w:p>
+      <w:pPr>
+        <w:ind w:left="0" w:firstLine="0"/>
+        <w:rPr/>
+      </w:pPr>
+      <w:r>
+        <w:rPr>
+          <w:rtl w:val="0"/>
+        </w:rPr>
+        <w:t xml:space="preserve">Another way of increasing net revenue is cutting the operating cost. The model tells us that if the business closed several least used runs, the predicted prices would drop, but not in a linear way, as shown in Figure 3. If we knew the operating cost of each run, we might find an optimized point of how many least used runs we should close to maximize the revenue. Unfortunately at this moment, the cost of each run is not available.</w:t>
+      </w:r>
+    </w:p>
+    <w:p>
+      <w:pPr>
+        <w:ind w:left="0" w:firstLine="0"/>
+        <w:jc w:val="center"/>
+        <w:rPr/>
+      </w:pPr>
+      <w:r>
+        <w:rPr/>
+        <w:drawing>
+          <wp:inline distB="114300" distT="114300" distL="114300" distR="114300">
+            <wp:extent cx="3657600" cy="1772529"/>
+            <wp:effectExtent b="0" l="0" r="0" t="0"/>
+            <wp:docPr id="3" name="image1.png"/>
+            <a:graphic>
+              <a:graphicData uri="http://schemas.openxmlformats.org/drawingml/2006/picture">
+                <pic:pic>
+                  <pic:nvPicPr>
+                    <pic:cNvPr id="0" name="image1.png"/>
+                    <pic:cNvPicPr preferRelativeResize="0"/>
+                  </pic:nvPicPr>
+                  <pic:blipFill>
+                    <a:blip r:embed="rId9"/>
                     <a:srcRect b="0" l="0" r="0" t="0"/>
                     <a:stretch>
                       <a:fillRect/>
@@ -403,7 +462,7 @@
         <w:rPr>
           <w:rtl w:val="0"/>
         </w:rPr>
-        <w:t xml:space="preserve">There are other limitations of the present data set that could hamper the simulation result. For instance, the information about numbers of visitors of all the other resorts is missing. Under this circumstance, the price information solely cannot reflect revenues for each resort. Also it seems likely that if the business increased the ticket prices, the number of visitors might decrease because some people would prefer a cheaper ski resort. No realistic data covers that. It’s ideal to obtain more features and to train the proposed model on a continuous basis. The accuracy and robustness of the model will be demonstrated.        </w:t>
+        <w:t xml:space="preserve">There are other limitations of the present data set that could hamper the simulation result. For instance, the information about numbers of visitors of all the other resorts is missing. Under this circumstance, the price information solely cannot reflect revenues for each resort. Also it seems likely that if the business increased the ticket prices, the number of visitors might decrease because some people would prefer a cheaper ski resort. It’s ideal to obtain more features and to train the proposed model on a continuous basis. The accuracy and robustness of the model will be improved.        </w:t>
       </w:r>
     </w:p>
     <w:p>
@@ -436,7 +495,7 @@
         <w:rPr>
           <w:rtl w:val="0"/>
         </w:rPr>
-        <w:t xml:space="preserve">A random forest regression model was used to simulate the ticket price for Big Mountain Resort in Montana. A data set that includes most of the U.S. ski resorts has been used to train this model. If no features of Big Mountain Resort changed, the predicted ticket price has already been higher than the actual price. One proposed business scenario is to add one run, add one chair lift, and increase vertical drop by 150 feet, which results in a $1.99 predicted ticket price increase. If 350,000 visitors came and one visitor bought a 5-day pass in average, it counts for 1.36% net revenue increase. </w:t>
+        <w:t xml:space="preserve">A random forest regression model was used to simulate the ticket price for Big Mountain Resort in Montana. A data set that includes most of the U.S. ski resorts has been used to train this model. If no features of Big Mountain Resort changed, the predicted ticket price has already been higher than the actual price. One proposed business scenario is to add one run, add one chair lift, and increase vertical drop by 150 feet, which results in a $1.99 predicted ticket price increase. If 350,000 visitors came and one visitor bought a 5-day pass in average, it counts for an increase of 17.69% net revenue. </w:t>
       </w:r>
     </w:p>
     <w:p>

</xml_diff>